<commit_message>
all files up to date
</commit_message>
<xml_diff>
--- a/Figures/Summary of Analyses from Crossover Experiment.docx
+++ b/Figures/Summary of Analyses from Crossover Experiment.docx
@@ -1370,9 +1370,9 @@
           <w:szCs w:val="22"/>
         </w:rPr>
         <w:drawing>
-          <wp:inline distT="0" distB="0" distL="0" distR="0" wp14:anchorId="2EE3D520" wp14:editId="396EEDD8">
-            <wp:extent cx="5727700" cy="3589020"/>
-            <wp:effectExtent l="0" t="0" r="0" b="5080"/>
+          <wp:inline distT="0" distB="0" distL="0" distR="0" wp14:anchorId="2EE3D520" wp14:editId="08B7BC96">
+            <wp:extent cx="5727700" cy="3268980"/>
+            <wp:effectExtent l="0" t="0" r="0" b="0"/>
             <wp:docPr id="27" name="Picture 27" descr="Chart, scatter chart&#10;&#10;Description automatically generated"/>
             <wp:cNvGraphicFramePr>
               <a:graphicFrameLocks xmlns:a="http://schemas.openxmlformats.org/drawingml/2006/main" noChangeAspect="1"/>
@@ -1384,7 +1384,7 @@
                     <pic:cNvPr id="27" name="Picture 27" descr="Chart, scatter chart&#10;&#10;Description automatically generated"/>
                     <pic:cNvPicPr/>
                   </pic:nvPicPr>
-                  <pic:blipFill>
+                  <pic:blipFill rotWithShape="1">
                     <a:blip r:embed="rId15">
                       <a:extLst>
                         <a:ext uri="{28A0092B-C50C-407E-A947-70E740481C1C}">
@@ -1392,18 +1392,25 @@
                         </a:ext>
                       </a:extLst>
                     </a:blip>
-                    <a:stretch>
-                      <a:fillRect/>
-                    </a:stretch>
+                    <a:srcRect t="8917"/>
+                    <a:stretch/>
                   </pic:blipFill>
-                  <pic:spPr>
+                  <pic:spPr bwMode="auto">
                     <a:xfrm>
                       <a:off x="0" y="0"/>
-                      <a:ext cx="5727700" cy="3589020"/>
+                      <a:ext cx="5727700" cy="3268980"/>
                     </a:xfrm>
                     <a:prstGeom prst="rect">
                       <a:avLst/>
                     </a:prstGeom>
+                    <a:ln>
+                      <a:noFill/>
+                    </a:ln>
+                    <a:extLst>
+                      <a:ext uri="{53640926-AAD7-44D8-BBD7-CCE9431645EC}">
+                        <a14:shadowObscured xmlns:a14="http://schemas.microsoft.com/office/drawing/2010/main"/>
+                      </a:ext>
+                    </a:extLst>
                   </pic:spPr>
                 </pic:pic>
               </a:graphicData>
@@ -1799,6 +1806,24 @@
     </w:p>
     <w:p>
       <w:pPr>
+        <w:rPr>
+          <w:rFonts w:ascii="Arial" w:hAnsi="Arial" w:cs="Arial"/>
+          <w:sz w:val="22"/>
+          <w:szCs w:val="22"/>
+        </w:rPr>
+      </w:pPr>
+    </w:p>
+    <w:p>
+      <w:pPr>
+        <w:rPr>
+          <w:rFonts w:ascii="Arial" w:hAnsi="Arial" w:cs="Arial"/>
+          <w:sz w:val="22"/>
+          <w:szCs w:val="22"/>
+        </w:rPr>
+      </w:pPr>
+    </w:p>
+    <w:p>
+      <w:pPr>
         <w:pStyle w:val="ListParagraph"/>
         <w:numPr>
           <w:ilvl w:val="0"/>
@@ -1854,9 +1879,9 @@
           <w:szCs w:val="22"/>
         </w:rPr>
         <w:drawing>
-          <wp:inline distT="0" distB="0" distL="0" distR="0" wp14:anchorId="4CF8FCFD" wp14:editId="2027B5CA">
-            <wp:extent cx="4817327" cy="3067708"/>
-            <wp:effectExtent l="0" t="0" r="0" b="5715"/>
+          <wp:inline distT="0" distB="0" distL="0" distR="0" wp14:anchorId="4CF8FCFD" wp14:editId="3EAE8DD7">
+            <wp:extent cx="4817110" cy="2778010"/>
+            <wp:effectExtent l="0" t="0" r="0" b="3810"/>
             <wp:docPr id="29" name="Picture 29" descr="Chart, scatter chart&#10;&#10;Description automatically generated"/>
             <wp:cNvGraphicFramePr>
               <a:graphicFrameLocks xmlns:a="http://schemas.openxmlformats.org/drawingml/2006/main" noChangeAspect="1"/>
@@ -1868,7 +1893,7 @@
                     <pic:cNvPr id="29" name="Picture 29" descr="Chart, scatter chart&#10;&#10;Description automatically generated"/>
                     <pic:cNvPicPr/>
                   </pic:nvPicPr>
-                  <pic:blipFill>
+                  <pic:blipFill rotWithShape="1">
                     <a:blip r:embed="rId17" cstate="print">
                       <a:extLst>
                         <a:ext uri="{28A0092B-C50C-407E-A947-70E740481C1C}">
@@ -1876,18 +1901,25 @@
                         </a:ext>
                       </a:extLst>
                     </a:blip>
-                    <a:stretch>
-                      <a:fillRect/>
-                    </a:stretch>
+                    <a:srcRect t="9440"/>
+                    <a:stretch/>
                   </pic:blipFill>
-                  <pic:spPr>
+                  <pic:spPr bwMode="auto">
                     <a:xfrm>
                       <a:off x="0" y="0"/>
-                      <a:ext cx="4844928" cy="3085285"/>
+                      <a:ext cx="4844928" cy="2794053"/>
                     </a:xfrm>
                     <a:prstGeom prst="rect">
                       <a:avLst/>
                     </a:prstGeom>
+                    <a:ln>
+                      <a:noFill/>
+                    </a:ln>
+                    <a:extLst>
+                      <a:ext uri="{53640926-AAD7-44D8-BBD7-CCE9431645EC}">
+                        <a14:shadowObscured xmlns:a14="http://schemas.microsoft.com/office/drawing/2010/main"/>
+                      </a:ext>
+                    </a:extLst>
                   </pic:spPr>
                 </pic:pic>
               </a:graphicData>
@@ -2192,7 +2224,6 @@
           <w:szCs w:val="22"/>
           <w:u w:val="single"/>
         </w:rPr>
-        <w:lastRenderedPageBreak/>
         <w:t>S</w:t>
       </w:r>
       <w:r>
@@ -2354,15 +2385,6 @@
           <w:szCs w:val="22"/>
         </w:rPr>
       </w:pPr>
-    </w:p>
-    <w:p>
-      <w:pPr>
-        <w:rPr>
-          <w:rFonts w:ascii="Arial" w:hAnsi="Arial" w:cs="Arial"/>
-          <w:sz w:val="22"/>
-          <w:szCs w:val="22"/>
-        </w:rPr>
-      </w:pPr>
       <w:r>
         <w:rPr>
           <w:rFonts w:ascii="Arial" w:hAnsi="Arial" w:cs="Arial"/>
@@ -2371,10 +2393,10 @@
           <w:szCs w:val="22"/>
         </w:rPr>
         <w:drawing>
-          <wp:inline distT="0" distB="0" distL="0" distR="0" wp14:anchorId="10CC91C7" wp14:editId="022BD468">
-            <wp:extent cx="4087581" cy="2774730"/>
-            <wp:effectExtent l="0" t="0" r="1905" b="0"/>
-            <wp:docPr id="6" name="Picture 6"/>
+          <wp:inline distT="0" distB="0" distL="0" distR="0" wp14:anchorId="47818985" wp14:editId="59C22F0A">
+            <wp:extent cx="4998720" cy="3393229"/>
+            <wp:effectExtent l="0" t="0" r="5080" b="0"/>
+            <wp:docPr id="6" name="Picture 6" descr="Chart, line chart&#10;&#10;Description automatically generated"/>
             <wp:cNvGraphicFramePr>
               <a:graphicFrameLocks xmlns:a="http://schemas.openxmlformats.org/drawingml/2006/main" noChangeAspect="1"/>
             </wp:cNvGraphicFramePr>
@@ -2382,7 +2404,7 @@
               <a:graphicData uri="http://schemas.openxmlformats.org/drawingml/2006/picture">
                 <pic:pic xmlns:pic="http://schemas.openxmlformats.org/drawingml/2006/picture">
                   <pic:nvPicPr>
-                    <pic:cNvPr id="6" name="Picture 6"/>
+                    <pic:cNvPr id="6" name="Picture 6" descr="Chart, line chart&#10;&#10;Description automatically generated"/>
                     <pic:cNvPicPr/>
                   </pic:nvPicPr>
                   <pic:blipFill>
@@ -2400,7 +2422,7 @@
                   <pic:spPr>
                     <a:xfrm>
                       <a:off x="0" y="0"/>
-                      <a:ext cx="4087581" cy="2774730"/>
+                      <a:ext cx="5019096" cy="3407061"/>
                     </a:xfrm>
                     <a:prstGeom prst="rect">
                       <a:avLst/>
@@ -2451,23 +2473,8 @@
     </w:p>
     <w:p>
       <w:pPr>
-        <w:jc w:val="center"/>
-        <w:rPr>
-          <w:rFonts w:ascii="Arial" w:hAnsi="Arial" w:cs="Arial"/>
-          <w:b/>
-          <w:bCs/>
-          <w:sz w:val="22"/>
-          <w:szCs w:val="22"/>
-        </w:rPr>
-      </w:pPr>
-    </w:p>
-    <w:p>
-      <w:pPr>
-        <w:jc w:val="center"/>
-        <w:rPr>
-          <w:rFonts w:ascii="Arial" w:hAnsi="Arial" w:cs="Arial"/>
-          <w:b/>
-          <w:bCs/>
+        <w:rPr>
+          <w:rFonts w:ascii="Arial" w:hAnsi="Arial" w:cs="Arial"/>
           <w:sz w:val="22"/>
           <w:szCs w:val="22"/>
         </w:rPr>
@@ -3861,6 +3868,14 @@
           <w:szCs w:val="22"/>
         </w:rPr>
       </w:pPr>
+      <w:r>
+        <w:rPr>
+          <w:rFonts w:ascii="Arial" w:hAnsi="Arial" w:cs="Arial"/>
+          <w:sz w:val="22"/>
+          <w:szCs w:val="22"/>
+        </w:rPr>
+        <w:t>`</w:t>
+      </w:r>
     </w:p>
     <w:p>
       <w:pPr>

</xml_diff>